<commit_message>
Update Software Enginerring Assignment 1.docx
</commit_message>
<xml_diff>
--- a/Study Notes/Software Enginerring Assignment 1.docx
+++ b/Study Notes/Software Enginerring Assignment 1.docx
@@ -4,6 +4,13 @@
   <w:body>
     <w:sdt>
       <w:sdtPr>
+        <w:rPr>
+          <w:rFonts w:asciiTheme="minorHAnsi" w:eastAsiaTheme="minorHAnsi" w:hAnsiTheme="minorHAnsi" w:cstheme="minorBidi"/>
+          <w:color w:val="auto"/>
+          <w:sz w:val="22"/>
+          <w:szCs w:val="22"/>
+          <w:lang w:val="en-IE"/>
+        </w:rPr>
         <w:id w:val="-1421487144"/>
         <w:docPartObj>
           <w:docPartGallery w:val="Table of Contents"/>
@@ -12,14 +19,9 @@
       </w:sdtPr>
       <w:sdtEndPr>
         <w:rPr>
-          <w:rFonts w:asciiTheme="minorHAnsi" w:eastAsiaTheme="minorHAnsi" w:hAnsiTheme="minorHAnsi" w:cstheme="minorBidi"/>
           <w:b/>
           <w:bCs/>
           <w:noProof/>
-          <w:color w:val="auto"/>
-          <w:sz w:val="22"/>
-          <w:szCs w:val="22"/>
-          <w:lang w:val="en-IE"/>
         </w:rPr>
       </w:sdtEndPr>
       <w:sdtContent>
@@ -1283,6 +1285,13 @@
           </w:hyperlink>
         </w:p>
         <w:p>
+          <w:pPr>
+            <w:rPr>
+              <w:b/>
+              <w:bCs/>
+              <w:noProof/>
+            </w:rPr>
+          </w:pPr>
           <w:r>
             <w:rPr>
               <w:b/>
@@ -1296,11 +1305,20 @@
     </w:sdt>
     <w:p>
       <w:pPr>
-        <w:pStyle w:val="Heading1"/>
-        <w:rPr>
+        <w:rPr>
+          <w:rFonts w:asciiTheme="majorHAnsi" w:eastAsiaTheme="majorEastAsia" w:hAnsiTheme="majorHAnsi" w:cstheme="majorBidi"/>
+          <w:color w:val="2F5496" w:themeColor="accent1" w:themeShade="BF"/>
+          <w:sz w:val="32"/>
+          <w:szCs w:val="32"/>
           <w:lang w:val="en-GB"/>
         </w:rPr>
       </w:pPr>
+      <w:r>
+        <w:rPr>
+          <w:lang w:val="en-GB"/>
+        </w:rPr>
+        <w:br w:type="page"/>
+      </w:r>
     </w:p>
     <w:p>
       <w:pPr>
@@ -1314,13 +1332,134 @@
         <w:rPr>
           <w:lang w:val="en-GB"/>
         </w:rPr>
+        <w:lastRenderedPageBreak/>
         <w:t>Introduction</w:t>
       </w:r>
       <w:bookmarkEnd w:id="0"/>
     </w:p>
     <w:p>
       <w:pPr>
+        <w:rPr>
+          <w:lang w:val="en-GB"/>
+        </w:rPr>
+      </w:pPr>
+      <w:r>
+        <w:rPr>
+          <w:lang w:val="en-GB"/>
+        </w:rPr>
+        <w:t xml:space="preserve">When creating products in the software industry, teams employ various Software Development Life Cycles (SDLC) to produce high quality pieces of software. Each version of a SDLC has their own nuances and differences between them. </w:t>
+      </w:r>
+      <w:r>
+        <w:rPr>
+          <w:lang w:val="en-GB"/>
+        </w:rPr>
+        <w:t xml:space="preserve">It is up to the team to use and employ the most suitable SDLC for their respective product. In this essay I will </w:t>
+      </w:r>
+      <w:proofErr w:type="gramStart"/>
+      <w:r>
+        <w:rPr>
+          <w:lang w:val="en-GB"/>
+        </w:rPr>
+        <w:t>compare and contrast</w:t>
+      </w:r>
+      <w:proofErr w:type="gramEnd"/>
+      <w:r>
+        <w:rPr>
+          <w:lang w:val="en-GB"/>
+        </w:rPr>
+        <w:t xml:space="preserve"> the characteristics of the following SDLCs; </w:t>
+      </w:r>
+      <w:r>
+        <w:rPr>
+          <w:lang w:val="en-GB"/>
+        </w:rPr>
+        <w:t>Waterfall Model</w:t>
+      </w:r>
+      <w:r>
+        <w:rPr>
+          <w:lang w:val="en-GB"/>
+        </w:rPr>
+        <w:t xml:space="preserve">, </w:t>
+      </w:r>
+      <w:r>
+        <w:rPr>
+          <w:lang w:val="en-GB"/>
+        </w:rPr>
+        <w:t>Iterative Model</w:t>
+      </w:r>
+      <w:r>
+        <w:rPr>
+          <w:lang w:val="en-GB"/>
+        </w:rPr>
+        <w:t xml:space="preserve">, </w:t>
+      </w:r>
+      <w:r>
+        <w:rPr>
+          <w:lang w:val="en-GB"/>
+        </w:rPr>
+        <w:t>Spiral Model</w:t>
+      </w:r>
+      <w:r>
+        <w:rPr>
+          <w:lang w:val="en-GB"/>
+        </w:rPr>
+        <w:t xml:space="preserve">, </w:t>
+      </w:r>
+      <w:r>
+        <w:rPr>
+          <w:lang w:val="en-GB"/>
+        </w:rPr>
+        <w:t>V-Model</w:t>
+      </w:r>
+      <w:r>
+        <w:rPr>
+          <w:lang w:val="en-GB"/>
+        </w:rPr>
+        <w:t xml:space="preserve">, </w:t>
+      </w:r>
+      <w:r>
+        <w:rPr>
+          <w:lang w:val="en-GB"/>
+        </w:rPr>
+        <w:t>Big Bang Model</w:t>
+      </w:r>
+      <w:r>
+        <w:rPr>
+          <w:lang w:val="en-GB"/>
+        </w:rPr>
+        <w:t xml:space="preserve">, </w:t>
+      </w:r>
+      <w:r>
+        <w:rPr>
+          <w:lang w:val="en-GB"/>
+        </w:rPr>
+        <w:t>RAD Model</w:t>
+      </w:r>
+      <w:r>
+        <w:rPr>
+          <w:lang w:val="en-GB"/>
+        </w:rPr>
+        <w:t xml:space="preserve"> and the </w:t>
+      </w:r>
+      <w:r>
+        <w:rPr>
+          <w:lang w:val="en-GB"/>
+        </w:rPr>
+        <w:t>Software Prototype Model</w:t>
+      </w:r>
+      <w:r>
+        <w:rPr>
+          <w:lang w:val="en-GB"/>
+        </w:rPr>
+        <w:t>. The characteristics that I will discuss are the testing integration, customer involvement, nature of the processes steps and the ability to handle change.</w:t>
+      </w:r>
+    </w:p>
+    <w:p>
+      <w:pPr>
         <w:pStyle w:val="Heading1"/>
+        <w:tabs>
+          <w:tab w:val="left" w:pos="3918"/>
+        </w:tabs>
         <w:rPr>
           <w:lang w:val="en-GB"/>
         </w:rPr>
@@ -1336,49 +1475,109 @@
     </w:p>
     <w:p>
       <w:pPr>
-        <w:pStyle w:val="Heading2"/>
         <w:rPr>
           <w:lang w:val="en-GB"/>
         </w:rPr>
       </w:pPr>
-      <w:bookmarkStart w:id="2" w:name="_Toc86167686"/>
-      <w:r>
-        <w:rPr>
-          <w:lang w:val="en-GB"/>
-        </w:rPr>
-        <w:t>Agile Model</w:t>
-      </w:r>
+      <w:r>
+        <w:rPr>
+          <w:lang w:val="en-GB"/>
+        </w:rPr>
+        <w:t xml:space="preserve">Testing is a crucial part of the development of a product in the software industry. Testing will allow for errors, </w:t>
+      </w:r>
+      <w:proofErr w:type="gramStart"/>
+      <w:r>
+        <w:rPr>
+          <w:lang w:val="en-GB"/>
+        </w:rPr>
+        <w:t>gaps</w:t>
+      </w:r>
+      <w:proofErr w:type="gramEnd"/>
+      <w:r>
+        <w:rPr>
+          <w:lang w:val="en-GB"/>
+        </w:rPr>
+        <w:t xml:space="preserve"> or missing requirements to be found. If a process integrates testing into </w:t>
+      </w:r>
+      <w:proofErr w:type="gramStart"/>
+      <w:r>
+        <w:rPr>
+          <w:lang w:val="en-GB"/>
+        </w:rPr>
+        <w:t>it’s</w:t>
+      </w:r>
+      <w:proofErr w:type="gramEnd"/>
+      <w:r>
+        <w:rPr>
+          <w:lang w:val="en-GB"/>
+        </w:rPr>
+        <w:t xml:space="preserve"> lifecycle it will be able to produce a product of greater quality than those that do not. </w:t>
+      </w:r>
+    </w:p>
+    <w:p>
+      <w:pPr>
+        <w:rPr>
+          <w:lang w:val="en-GB"/>
+        </w:rPr>
+      </w:pPr>
+      <w:r>
+        <w:rPr>
+          <w:lang w:val="en-GB"/>
+        </w:rPr>
+        <w:t xml:space="preserve">In the waterfall model, testing is integrated after the implementation stage and before the deployment stage. In this stage all the units developed during the implementation phase are tested thoroughly before deployment. the v-model varies slightly as it is an extension of the waterfall model </w:t>
+      </w:r>
+      <w:r>
+        <w:rPr>
+          <w:lang w:val="en-GB"/>
+        </w:rPr>
+        <w:t>and is based on the association of a testing phase for each corresponding development stage</w:t>
+      </w:r>
+    </w:p>
+    <w:p>
+      <w:pPr>
+        <w:pStyle w:val="Heading1"/>
+        <w:rPr>
+          <w:lang w:val="en-GB"/>
+        </w:rPr>
+      </w:pPr>
+      <w:bookmarkStart w:id="2" w:name="_Toc86167689"/>
+      <w:r>
+        <w:rPr>
+          <w:lang w:val="en-GB"/>
+        </w:rPr>
+        <w:t>Customer Involvement</w:t>
+      </w:r>
+      <w:bookmarkStart w:id="3" w:name="_Toc86167693"/>
       <w:bookmarkEnd w:id="2"/>
     </w:p>
     <w:p>
       <w:pPr>
-        <w:pStyle w:val="Heading2"/>
+        <w:pStyle w:val="Heading1"/>
         <w:rPr>
           <w:lang w:val="en-GB"/>
         </w:rPr>
       </w:pPr>
-      <w:bookmarkStart w:id="3" w:name="_Toc86167687"/>
-      <w:r>
-        <w:rPr>
-          <w:lang w:val="en-GB"/>
-        </w:rPr>
-        <w:t>V Model</w:t>
+      <w:r>
+        <w:rPr>
+          <w:lang w:val="en-GB"/>
+        </w:rPr>
+        <w:t>Nature of The Processes Steps</w:t>
       </w:r>
       <w:bookmarkEnd w:id="3"/>
     </w:p>
     <w:p>
       <w:pPr>
-        <w:pStyle w:val="Heading2"/>
+        <w:pStyle w:val="Heading1"/>
         <w:rPr>
           <w:lang w:val="en-GB"/>
         </w:rPr>
       </w:pPr>
-      <w:bookmarkStart w:id="4" w:name="_Toc86167688"/>
-      <w:r>
-        <w:rPr>
-          <w:lang w:val="en-GB"/>
-        </w:rPr>
-        <w:t>Rad Model</w:t>
+      <w:bookmarkStart w:id="4" w:name="_Toc86167697"/>
+      <w:r>
+        <w:rPr>
+          <w:lang w:val="en-GB"/>
+        </w:rPr>
+        <w:t>Ability to Handle Change</w:t>
       </w:r>
       <w:bookmarkEnd w:id="4"/>
     </w:p>
@@ -1389,206 +1588,14 @@
           <w:lang w:val="en-GB"/>
         </w:rPr>
       </w:pPr>
-      <w:bookmarkStart w:id="5" w:name="_Toc86167689"/>
-      <w:r>
-        <w:rPr>
-          <w:lang w:val="en-GB"/>
-        </w:rPr>
-        <w:t>Customer Involvement</w:t>
+      <w:bookmarkStart w:id="5" w:name="_Toc86167701"/>
+      <w:r>
+        <w:rPr>
+          <w:lang w:val="en-GB"/>
+        </w:rPr>
+        <w:t>Conclusion</w:t>
       </w:r>
       <w:bookmarkEnd w:id="5"/>
-    </w:p>
-    <w:p>
-      <w:pPr>
-        <w:pStyle w:val="Heading2"/>
-        <w:rPr>
-          <w:lang w:val="en-GB"/>
-        </w:rPr>
-      </w:pPr>
-      <w:bookmarkStart w:id="6" w:name="_Toc86167690"/>
-      <w:r>
-        <w:rPr>
-          <w:lang w:val="en-GB"/>
-        </w:rPr>
-        <w:t>Agile Model</w:t>
-      </w:r>
-      <w:bookmarkEnd w:id="6"/>
-    </w:p>
-    <w:p>
-      <w:pPr>
-        <w:pStyle w:val="Heading2"/>
-        <w:rPr>
-          <w:lang w:val="en-GB"/>
-        </w:rPr>
-      </w:pPr>
-      <w:bookmarkStart w:id="7" w:name="_Toc86167691"/>
-      <w:r>
-        <w:rPr>
-          <w:lang w:val="en-GB"/>
-        </w:rPr>
-        <w:t>Iterative Model</w:t>
-      </w:r>
-      <w:bookmarkEnd w:id="7"/>
-    </w:p>
-    <w:p>
-      <w:pPr>
-        <w:pStyle w:val="Heading2"/>
-        <w:rPr>
-          <w:lang w:val="en-GB"/>
-        </w:rPr>
-      </w:pPr>
-      <w:bookmarkStart w:id="8" w:name="_Toc86167692"/>
-      <w:r>
-        <w:rPr>
-          <w:lang w:val="en-GB"/>
-        </w:rPr>
-        <w:t>Spiral  Model</w:t>
-      </w:r>
-      <w:bookmarkEnd w:id="8"/>
-    </w:p>
-    <w:p>
-      <w:pPr>
-        <w:pStyle w:val="Heading1"/>
-        <w:rPr>
-          <w:lang w:val="en-GB"/>
-        </w:rPr>
-      </w:pPr>
-      <w:bookmarkStart w:id="9" w:name="_Toc86167693"/>
-      <w:r>
-        <w:rPr>
-          <w:lang w:val="en-GB"/>
-        </w:rPr>
-        <w:t>Nature of The Processes Steps</w:t>
-      </w:r>
-      <w:bookmarkEnd w:id="9"/>
-    </w:p>
-    <w:p>
-      <w:pPr>
-        <w:pStyle w:val="Heading2"/>
-        <w:rPr>
-          <w:lang w:val="en-GB"/>
-        </w:rPr>
-      </w:pPr>
-      <w:bookmarkStart w:id="10" w:name="_Toc86167694"/>
-      <w:r>
-        <w:rPr>
-          <w:lang w:val="en-GB"/>
-        </w:rPr>
-        <w:t>Waterfall Model</w:t>
-      </w:r>
-      <w:bookmarkEnd w:id="10"/>
-    </w:p>
-    <w:p>
-      <w:pPr>
-        <w:pStyle w:val="Heading2"/>
-        <w:rPr>
-          <w:lang w:val="en-GB"/>
-        </w:rPr>
-      </w:pPr>
-      <w:bookmarkStart w:id="11" w:name="_Toc86167695"/>
-      <w:r>
-        <w:rPr>
-          <w:lang w:val="en-GB"/>
-        </w:rPr>
-        <w:t>V Model</w:t>
-      </w:r>
-      <w:bookmarkEnd w:id="11"/>
-    </w:p>
-    <w:p>
-      <w:pPr>
-        <w:pStyle w:val="Heading2"/>
-        <w:rPr>
-          <w:lang w:val="en-GB"/>
-        </w:rPr>
-      </w:pPr>
-      <w:bookmarkStart w:id="12" w:name="_Toc86167696"/>
-      <w:r>
-        <w:rPr>
-          <w:lang w:val="en-GB"/>
-        </w:rPr>
-        <w:t>Big Bang</w:t>
-      </w:r>
-      <w:bookmarkEnd w:id="12"/>
-    </w:p>
-    <w:p>
-      <w:pPr>
-        <w:pStyle w:val="Heading1"/>
-        <w:rPr>
-          <w:lang w:val="en-GB"/>
-        </w:rPr>
-      </w:pPr>
-      <w:bookmarkStart w:id="13" w:name="_Toc86167697"/>
-      <w:r>
-        <w:rPr>
-          <w:lang w:val="en-GB"/>
-        </w:rPr>
-        <w:t>Ability to Handle Change</w:t>
-      </w:r>
-      <w:bookmarkEnd w:id="13"/>
-    </w:p>
-    <w:p>
-      <w:pPr>
-        <w:pStyle w:val="Heading2"/>
-        <w:rPr>
-          <w:lang w:val="en-GB"/>
-        </w:rPr>
-      </w:pPr>
-      <w:bookmarkStart w:id="14" w:name="_Toc86167698"/>
-      <w:r>
-        <w:rPr>
-          <w:lang w:val="en-GB"/>
-        </w:rPr>
-        <w:t>Software Prototyping</w:t>
-      </w:r>
-      <w:bookmarkEnd w:id="14"/>
-    </w:p>
-    <w:p>
-      <w:pPr>
-        <w:pStyle w:val="Heading2"/>
-        <w:rPr>
-          <w:lang w:val="en-GB"/>
-        </w:rPr>
-      </w:pPr>
-      <w:bookmarkStart w:id="15" w:name="_Toc86167699"/>
-      <w:r>
-        <w:rPr>
-          <w:lang w:val="en-GB"/>
-        </w:rPr>
-        <w:t>Agile Model</w:t>
-      </w:r>
-      <w:bookmarkEnd w:id="15"/>
-    </w:p>
-    <w:p>
-      <w:pPr>
-        <w:pStyle w:val="Heading2"/>
-        <w:rPr>
-          <w:lang w:val="en-GB"/>
-        </w:rPr>
-      </w:pPr>
-      <w:bookmarkStart w:id="16" w:name="_Toc86167700"/>
-      <w:r>
-        <w:rPr>
-          <w:lang w:val="en-GB"/>
-        </w:rPr>
-        <w:t>Waterfall Model</w:t>
-      </w:r>
-      <w:bookmarkEnd w:id="16"/>
-    </w:p>
-    <w:p>
-      <w:pPr>
-        <w:pStyle w:val="Heading1"/>
-        <w:rPr>
-          <w:lang w:val="en-GB"/>
-        </w:rPr>
-      </w:pPr>
-      <w:bookmarkStart w:id="17" w:name="_Toc86167701"/>
-      <w:r>
-        <w:rPr>
-          <w:lang w:val="en-GB"/>
-        </w:rPr>
-        <w:t>Conclusion</w:t>
-      </w:r>
-      <w:bookmarkEnd w:id="17"/>
     </w:p>
     <w:sectPr>
       <w:pgSz w:w="11906" w:h="16838" w:code="9"/>
@@ -1598,6 +1605,127 @@
     </w:sectPr>
   </w:body>
 </w:document>
+</file>
+
+<file path=word/numbering.xml><?xml version="1.0" encoding="utf-8"?>
+<w:numbering xmlns:wpc="http://schemas.microsoft.com/office/word/2010/wordprocessingCanvas" xmlns:cx="http://schemas.microsoft.com/office/drawing/2014/chartex" xmlns:cx1="http://schemas.microsoft.com/office/drawing/2015/9/8/chartex" xmlns:cx2="http://schemas.microsoft.com/office/drawing/2015/10/21/chartex" xmlns:cx3="http://schemas.microsoft.com/office/drawing/2016/5/9/chartex" xmlns:cx4="http://schemas.microsoft.com/office/drawing/2016/5/10/chartex" xmlns:cx5="http://schemas.microsoft.com/office/drawing/2016/5/11/chartex" xmlns:cx6="http://schemas.microsoft.com/office/drawing/2016/5/12/chartex" xmlns:cx7="http://schemas.microsoft.com/office/drawing/2016/5/13/chartex" xmlns:cx8="http://schemas.microsoft.com/office/drawing/2016/5/14/chartex" xmlns:mc="http://schemas.openxmlformats.org/markup-compatibility/2006" xmlns:aink="http://schemas.microsoft.com/office/drawing/2016/ink" xmlns:am3d="http://schemas.microsoft.com/office/drawing/2017/model3d" xmlns:o="urn:schemas-microsoft-com:office:office" xmlns:r="http://schemas.openxmlformats.org/officeDocument/2006/relationships" xmlns:m="http://schemas.openxmlformats.org/officeDocument/2006/math" xmlns:v="urn:schemas-microsoft-com:vml" xmlns:wp14="http://schemas.microsoft.com/office/word/2010/wordprocessingDrawing" xmlns:wp="http://schemas.openxmlformats.org/drawingml/2006/wordprocessingDrawing" xmlns:w10="urn:schemas-microsoft-com:office:word" xmlns:w="http://schemas.openxmlformats.org/wordprocessingml/2006/main" xmlns:w14="http://schemas.microsoft.com/office/word/2010/wordml" xmlns:w15="http://schemas.microsoft.com/office/word/2012/wordml" xmlns:w16cex="http://schemas.microsoft.com/office/word/2018/wordml/cex" xmlns:w16cid="http://schemas.microsoft.com/office/word/2016/wordml/cid" xmlns:w16="http://schemas.microsoft.com/office/word/2018/wordml" xmlns:w16sdtdh="http://schemas.microsoft.com/office/word/2020/wordml/sdtdatahash" xmlns:w16se="http://schemas.microsoft.com/office/word/2015/wordml/symex" xmlns:wpg="http://schemas.microsoft.com/office/word/2010/wordprocessingGroup" xmlns:wpi="http://schemas.microsoft.com/office/word/2010/wordprocessingInk" xmlns:wne="http://schemas.microsoft.com/office/word/2006/wordml" xmlns:wps="http://schemas.microsoft.com/office/word/2010/wordprocessingShape" mc:Ignorable="w14 w15 w16se w16cid w16 w16cex w16sdtdh wp14">
+  <w:abstractNum w:abstractNumId="0" w15:restartNumberingAfterBreak="0">
+    <w:nsid w:val="7C5231EF"/>
+    <w:multiLevelType w:val="hybridMultilevel"/>
+    <w:tmpl w:val="CA803084"/>
+    <w:lvl w:ilvl="0" w:tplc="18090001">
+      <w:start w:val="1"/>
+      <w:numFmt w:val="bullet"/>
+      <w:lvlText w:val=""/>
+      <w:lvlJc w:val="left"/>
+      <w:pPr>
+        <w:ind w:left="720" w:hanging="360"/>
+      </w:pPr>
+      <w:rPr>
+        <w:rFonts w:ascii="Symbol" w:hAnsi="Symbol" w:hint="default"/>
+      </w:rPr>
+    </w:lvl>
+    <w:lvl w:ilvl="1" w:tplc="18090003" w:tentative="1">
+      <w:start w:val="1"/>
+      <w:numFmt w:val="bullet"/>
+      <w:lvlText w:val="o"/>
+      <w:lvlJc w:val="left"/>
+      <w:pPr>
+        <w:ind w:left="1440" w:hanging="360"/>
+      </w:pPr>
+      <w:rPr>
+        <w:rFonts w:ascii="Courier New" w:hAnsi="Courier New" w:cs="Courier New" w:hint="default"/>
+      </w:rPr>
+    </w:lvl>
+    <w:lvl w:ilvl="2" w:tplc="18090005" w:tentative="1">
+      <w:start w:val="1"/>
+      <w:numFmt w:val="bullet"/>
+      <w:lvlText w:val=""/>
+      <w:lvlJc w:val="left"/>
+      <w:pPr>
+        <w:ind w:left="2160" w:hanging="360"/>
+      </w:pPr>
+      <w:rPr>
+        <w:rFonts w:ascii="Wingdings" w:hAnsi="Wingdings" w:hint="default"/>
+      </w:rPr>
+    </w:lvl>
+    <w:lvl w:ilvl="3" w:tplc="18090001" w:tentative="1">
+      <w:start w:val="1"/>
+      <w:numFmt w:val="bullet"/>
+      <w:lvlText w:val=""/>
+      <w:lvlJc w:val="left"/>
+      <w:pPr>
+        <w:ind w:left="2880" w:hanging="360"/>
+      </w:pPr>
+      <w:rPr>
+        <w:rFonts w:ascii="Symbol" w:hAnsi="Symbol" w:hint="default"/>
+      </w:rPr>
+    </w:lvl>
+    <w:lvl w:ilvl="4" w:tplc="18090003" w:tentative="1">
+      <w:start w:val="1"/>
+      <w:numFmt w:val="bullet"/>
+      <w:lvlText w:val="o"/>
+      <w:lvlJc w:val="left"/>
+      <w:pPr>
+        <w:ind w:left="3600" w:hanging="360"/>
+      </w:pPr>
+      <w:rPr>
+        <w:rFonts w:ascii="Courier New" w:hAnsi="Courier New" w:cs="Courier New" w:hint="default"/>
+      </w:rPr>
+    </w:lvl>
+    <w:lvl w:ilvl="5" w:tplc="18090005" w:tentative="1">
+      <w:start w:val="1"/>
+      <w:numFmt w:val="bullet"/>
+      <w:lvlText w:val=""/>
+      <w:lvlJc w:val="left"/>
+      <w:pPr>
+        <w:ind w:left="4320" w:hanging="360"/>
+      </w:pPr>
+      <w:rPr>
+        <w:rFonts w:ascii="Wingdings" w:hAnsi="Wingdings" w:hint="default"/>
+      </w:rPr>
+    </w:lvl>
+    <w:lvl w:ilvl="6" w:tplc="18090001" w:tentative="1">
+      <w:start w:val="1"/>
+      <w:numFmt w:val="bullet"/>
+      <w:lvlText w:val=""/>
+      <w:lvlJc w:val="left"/>
+      <w:pPr>
+        <w:ind w:left="5040" w:hanging="360"/>
+      </w:pPr>
+      <w:rPr>
+        <w:rFonts w:ascii="Symbol" w:hAnsi="Symbol" w:hint="default"/>
+      </w:rPr>
+    </w:lvl>
+    <w:lvl w:ilvl="7" w:tplc="18090003" w:tentative="1">
+      <w:start w:val="1"/>
+      <w:numFmt w:val="bullet"/>
+      <w:lvlText w:val="o"/>
+      <w:lvlJc w:val="left"/>
+      <w:pPr>
+        <w:ind w:left="5760" w:hanging="360"/>
+      </w:pPr>
+      <w:rPr>
+        <w:rFonts w:ascii="Courier New" w:hAnsi="Courier New" w:cs="Courier New" w:hint="default"/>
+      </w:rPr>
+    </w:lvl>
+    <w:lvl w:ilvl="8" w:tplc="18090005" w:tentative="1">
+      <w:start w:val="1"/>
+      <w:numFmt w:val="bullet"/>
+      <w:lvlText w:val=""/>
+      <w:lvlJc w:val="left"/>
+      <w:pPr>
+        <w:ind w:left="6480" w:hanging="360"/>
+      </w:pPr>
+      <w:rPr>
+        <w:rFonts w:ascii="Wingdings" w:hAnsi="Wingdings" w:hint="default"/>
+      </w:rPr>
+    </w:lvl>
+  </w:abstractNum>
+  <w:num w:numId="1">
+    <w:abstractNumId w:val="0"/>
+  </w:num>
+</w:numbering>
 </file>
 
 <file path=word/styles.xml><?xml version="1.0" encoding="utf-8"?>
@@ -1998,7 +2126,10 @@
   <w:style w:type="paragraph" w:default="1" w:styleId="Normal">
     <w:name w:val="Normal"/>
     <w:qFormat/>
-    <w:rsid w:val="00D90CBD"/>
+    <w:rsid w:val="00091B40"/>
+    <w:pPr>
+      <w:jc w:val="both"/>
+    </w:pPr>
   </w:style>
   <w:style w:type="paragraph" w:styleId="Heading1">
     <w:name w:val="heading 1"/>
@@ -2068,7 +2199,6 @@
   <w:style w:type="character" w:default="1" w:styleId="DefaultParagraphFont">
     <w:name w:val="Default Paragraph Font"/>
     <w:uiPriority w:val="1"/>
-    <w:semiHidden/>
     <w:unhideWhenUsed/>
   </w:style>
   <w:style w:type="table" w:default="1" w:styleId="TableNormal">
@@ -2181,6 +2311,17 @@
       <w:color w:val="0563C1" w:themeColor="hyperlink"/>
       <w:u w:val="single"/>
     </w:rPr>
+  </w:style>
+  <w:style w:type="paragraph" w:styleId="ListParagraph">
+    <w:name w:val="List Paragraph"/>
+    <w:basedOn w:val="Normal"/>
+    <w:uiPriority w:val="34"/>
+    <w:qFormat/>
+    <w:rsid w:val="00CE4603"/>
+    <w:pPr>
+      <w:ind w:left="720"/>
+      <w:contextualSpacing/>
+    </w:pPr>
   </w:style>
 </w:styles>
 </file>

</xml_diff>